<commit_message>
Sema baze .docx sudija
</commit_message>
<xml_diff>
--- a/1.deo/Sahovska_federacija_relacioni_model.docx
+++ b/1.deo/Sahovska_federacija_relacioni_model.docx
@@ -16,6 +16,8 @@
         </w:rPr>
         <w:t>SUDIJA</w:t>
       </w:r>
+      <w:bookmarkStart w:id="0" w:name="_GoBack"/>
+      <w:bookmarkEnd w:id="0"/>
     </w:p>
     <w:tbl>
       <w:tblPr>
@@ -25,6 +27,8 @@
       </w:tblPr>
       <w:tblGrid>
         <w:gridCol w:w="1075"/>
+        <w:gridCol w:w="1189"/>
+        <w:gridCol w:w="1618"/>
       </w:tblGrid>
       <w:tr>
         <w:tc>
@@ -46,6 +50,46 @@
                 <w:u w:val="single"/>
               </w:rPr>
               <w:t>SUDIJA_ID</w:t>
+            </w:r>
+          </w:p>
+        </w:tc>
+        <w:tc>
+          <w:tcPr>
+            <w:tcW w:w="1075" w:type="dxa"/>
+          </w:tcPr>
+          <w:p>
+            <w:pPr>
+              <w:rPr>
+                <w:sz w:val="20"/>
+                <w:szCs w:val="20"/>
+              </w:rPr>
+            </w:pPr>
+            <w:r>
+              <w:rPr>
+                <w:sz w:val="20"/>
+                <w:szCs w:val="20"/>
+              </w:rPr>
+              <w:t>F_MAJSTOR</w:t>
+            </w:r>
+          </w:p>
+        </w:tc>
+        <w:tc>
+          <w:tcPr>
+            <w:tcW w:w="1075" w:type="dxa"/>
+          </w:tcPr>
+          <w:p>
+            <w:pPr>
+              <w:rPr>
+                <w:sz w:val="20"/>
+                <w:szCs w:val="20"/>
+              </w:rPr>
+            </w:pPr>
+            <w:r>
+              <w:rPr>
+                <w:sz w:val="20"/>
+                <w:szCs w:val="20"/>
+              </w:rPr>
+              <w:t>F_ORGANIZATOR</w:t>
             </w:r>
           </w:p>
         </w:tc>
@@ -1014,17 +1058,7 @@
                 <w:sz w:val="20"/>
                 <w:szCs w:val="20"/>
               </w:rPr>
-              <w:t>NAZIV_SPO</w:t>
-            </w:r>
-            <w:bookmarkStart w:id="0" w:name="_GoBack"/>
-            <w:bookmarkEnd w:id="0"/>
-            <w:r>
-              <w:rPr>
-                <w:i/>
-                <w:sz w:val="20"/>
-                <w:szCs w:val="20"/>
-              </w:rPr>
-              <w:t>NZORA</w:t>
+              <w:t>NAZIV_SPONZORA</w:t>
             </w:r>
           </w:p>
         </w:tc>
@@ -2218,7 +2252,6 @@
       <w:spacing w:after="0" w:line="240" w:lineRule="auto"/>
     </w:pPr>
     <w:tblPr>
-      <w:tblInd w:w="0" w:type="dxa"/>
       <w:tblBorders>
         <w:top w:val="single" w:sz="4" w:space="0" w:color="auto"/>
         <w:left w:val="single" w:sz="4" w:space="0" w:color="auto"/>
@@ -2227,12 +2260,6 @@
         <w:insideH w:val="single" w:sz="4" w:space="0" w:color="auto"/>
         <w:insideV w:val="single" w:sz="4" w:space="0" w:color="auto"/>
       </w:tblBorders>
-      <w:tblCellMar>
-        <w:top w:w="0" w:type="dxa"/>
-        <w:left w:w="108" w:type="dxa"/>
-        <w:bottom w:w="0" w:type="dxa"/>
-        <w:right w:w="108" w:type="dxa"/>
-      </w:tblCellMar>
     </w:tblPr>
   </w:style>
 </w:styles>

</xml_diff>